<commit_message>
Added Intro and Made Conclusion
</commit_message>
<xml_diff>
--- a/NN_Project/Data and Results.docx
+++ b/NN_Project/Data and Results.docx
@@ -15,6 +15,37 @@
           <w:szCs w:val="36"/>
         </w:rPr>
         <w:t>Data and Results</w:t>
+      </w:r>
+    </w:p>
+    <w:p>
+      <w:pPr>
+        <w:rPr>
+          <w:sz w:val="24"/>
+          <w:szCs w:val="24"/>
+        </w:rPr>
+      </w:pPr>
+      <w:r>
+        <w:rPr>
+          <w:sz w:val="24"/>
+          <w:szCs w:val="24"/>
+          <w:highlight w:val="yellow"/>
+        </w:rPr>
+        <w:t>**Label axes, name figure 1 and name</w:t>
+      </w:r>
+    </w:p>
+    <w:p>
+      <w:pPr>
+        <w:rPr>
+          <w:sz w:val="24"/>
+          <w:szCs w:val="24"/>
+        </w:rPr>
+      </w:pPr>
+      <w:r>
+        <w:rPr>
+          <w:sz w:val="24"/>
+          <w:szCs w:val="24"/>
+        </w:rPr>
+        <w:t>***Add words before graph even if it’s a few sentences.</w:t>
       </w:r>
     </w:p>
     <w:p>
@@ -97,6 +128,28 @@
           <w:szCs w:val="24"/>
         </w:rPr>
       </w:pPr>
+      <w:r>
+        <w:rPr>
+          <w:sz w:val="24"/>
+          <w:szCs w:val="24"/>
+        </w:rPr>
+        <w:t>**Note separation in the graphs, fix how I mention the variables</w:t>
+      </w:r>
+    </w:p>
+    <w:p>
+      <w:pPr>
+        <w:rPr>
+          <w:sz w:val="24"/>
+          <w:szCs w:val="24"/>
+        </w:rPr>
+      </w:pPr>
+      <w:r>
+        <w:rPr>
+          <w:sz w:val="24"/>
+          <w:szCs w:val="24"/>
+        </w:rPr>
+        <w:t>***Add sample data table</w:t>
+      </w:r>
     </w:p>
     <w:p>
       <w:pPr>
@@ -132,162 +185,327 @@
           <w:sz w:val="24"/>
           <w:szCs w:val="24"/>
         </w:rPr>
-        <w:t>number of theaters shown, amount of YouTube trailer views before the opening weekend, and Rotten Tomatoes critic scores. The 4</w:t>
-      </w:r>
-      <w:r>
-        <w:rPr>
-          <w:sz w:val="24"/>
-          <w:szCs w:val="24"/>
-          <w:vertAlign w:val="superscript"/>
-        </w:rPr>
-        <w:t>th</w:t>
-      </w:r>
-      <w:r>
-        <w:rPr>
-          <w:sz w:val="24"/>
-          <w:szCs w:val="24"/>
-        </w:rPr>
-        <w:t xml:space="preserve"> column is the possible outputs of the opening weekend, which is either a success or failure. The term success or failure for the opening weekend relates to how much money was expected to be made and if the movie reached those expectations or not. </w:t>
-      </w:r>
-    </w:p>
-    <w:p>
-      <w:pPr>
-        <w:ind w:firstLine="720"/>
-        <w:rPr>
-          <w:sz w:val="24"/>
-          <w:szCs w:val="24"/>
-        </w:rPr>
-      </w:pPr>
-    </w:p>
-    <w:p>
-      <w:pPr>
-        <w:ind w:firstLine="720"/>
-        <w:rPr>
-          <w:sz w:val="24"/>
-          <w:szCs w:val="24"/>
-        </w:rPr>
-      </w:pPr>
-    </w:p>
-    <w:p>
-      <w:pPr>
-        <w:ind w:firstLine="720"/>
-        <w:rPr>
-          <w:sz w:val="24"/>
-          <w:szCs w:val="24"/>
-        </w:rPr>
-      </w:pPr>
-    </w:p>
-    <w:p>
-      <w:pPr>
-        <w:ind w:firstLine="720"/>
-        <w:rPr>
-          <w:sz w:val="24"/>
-          <w:szCs w:val="24"/>
-        </w:rPr>
-      </w:pPr>
-      <w:r>
-        <w:rPr>
-          <w:sz w:val="24"/>
-          <w:szCs w:val="24"/>
-        </w:rPr>
-        <w:lastRenderedPageBreak/>
-        <w:t>INSERT GRID SEARCH GRAPH</w:t>
-      </w:r>
-    </w:p>
-    <w:p>
-      <w:pPr>
-        <w:ind w:firstLine="720"/>
-        <w:rPr>
-          <w:sz w:val="24"/>
-          <w:szCs w:val="24"/>
-        </w:rPr>
-      </w:pPr>
-      <w:r>
-        <w:rPr>
-          <w:sz w:val="24"/>
-          <w:szCs w:val="24"/>
-        </w:rPr>
-        <w:t>[caption]</w:t>
-      </w:r>
-    </w:p>
-    <w:p>
-      <w:pPr>
-        <w:ind w:firstLine="720"/>
-        <w:rPr>
-          <w:sz w:val="24"/>
-          <w:szCs w:val="24"/>
-        </w:rPr>
-      </w:pPr>
-    </w:p>
-    <w:p>
-      <w:pPr>
-        <w:ind w:firstLine="720"/>
-        <w:rPr>
-          <w:sz w:val="24"/>
-          <w:szCs w:val="24"/>
-        </w:rPr>
-      </w:pPr>
-      <w:r>
-        <w:rPr>
-          <w:sz w:val="24"/>
-          <w:szCs w:val="24"/>
-        </w:rPr>
-        <w:t xml:space="preserve">From the grid search which was used on the program, the number of recommended </w:t>
-      </w:r>
-      <w:r>
-        <w:rPr>
-          <w:sz w:val="24"/>
-          <w:szCs w:val="24"/>
-        </w:rPr>
-        <w:t xml:space="preserve">hidden </w:t>
-      </w:r>
-      <w:r>
-        <w:rPr>
-          <w:sz w:val="24"/>
-          <w:szCs w:val="24"/>
-        </w:rPr>
-        <w:t xml:space="preserve">layers and nodes were shown </w:t>
-      </w:r>
-      <w:r>
-        <w:rPr>
-          <w:sz w:val="24"/>
-          <w:szCs w:val="24"/>
-        </w:rPr>
-        <w:t xml:space="preserve">through running multiple tests. The number of hidden layers recommended was 1 with 3 nodes within that layer. </w:t>
-      </w:r>
-    </w:p>
-    <w:p>
-      <w:pPr>
-        <w:rPr>
-          <w:sz w:val="24"/>
-          <w:szCs w:val="24"/>
-        </w:rPr>
-      </w:pPr>
-    </w:p>
-    <w:p>
-      <w:pPr>
-        <w:rPr>
-          <w:sz w:val="24"/>
-          <w:szCs w:val="24"/>
-        </w:rPr>
-      </w:pPr>
-      <w:r>
-        <w:rPr>
-          <w:sz w:val="24"/>
-          <w:szCs w:val="24"/>
-        </w:rPr>
-        <w:tab/>
-        <w:t>The best train and test score were then gained from cros</w:t>
-      </w:r>
-      <w:r>
-        <w:rPr>
-          <w:sz w:val="24"/>
-          <w:szCs w:val="24"/>
-        </w:rPr>
-        <w:t>s validating the data. The train score resulted in a 84% accuracy from training with 60% of the data, while the test score resulted in a 90% accuracy using the remaining 40% of the data.</w:t>
+        <w:t xml:space="preserve">number of theaters </w:t>
       </w:r>
       <w:bookmarkStart w:id="0" w:name="_GoBack"/>
       <w:bookmarkEnd w:id="0"/>
+      <w:r>
+        <w:rPr>
+          <w:sz w:val="24"/>
+          <w:szCs w:val="24"/>
+        </w:rPr>
+        <w:t>shown, amount of YouTube trailer views before the opening weekend, and Rotten Tomatoes critic scores. The 4</w:t>
+      </w:r>
+      <w:r>
+        <w:rPr>
+          <w:sz w:val="24"/>
+          <w:szCs w:val="24"/>
+          <w:vertAlign w:val="superscript"/>
+        </w:rPr>
+        <w:t>th</w:t>
+      </w:r>
+      <w:r>
+        <w:rPr>
+          <w:sz w:val="24"/>
+          <w:szCs w:val="24"/>
+        </w:rPr>
+        <w:t xml:space="preserve"> column is the possible outputs of the opening weekend, which is either a success or failure. The term success or failure for the opening weekend relates to how much </w:t>
+      </w:r>
+      <w:r>
+        <w:rPr>
+          <w:sz w:val="24"/>
+          <w:szCs w:val="24"/>
+        </w:rPr>
+        <w:lastRenderedPageBreak/>
+        <w:t xml:space="preserve">money was expected to be made and if the movie reached those expectations or not. </w:t>
+      </w:r>
+      <w:r>
+        <w:rPr>
+          <w:sz w:val="24"/>
+          <w:szCs w:val="24"/>
+        </w:rPr>
+        <w:t>*(Go in procedures)</w:t>
+      </w:r>
+    </w:p>
+    <w:p>
+      <w:pPr>
+        <w:ind w:firstLine="720"/>
+        <w:rPr>
+          <w:sz w:val="24"/>
+          <w:szCs w:val="24"/>
+        </w:rPr>
+      </w:pPr>
+    </w:p>
+    <w:p>
+      <w:pPr>
+        <w:ind w:firstLine="720"/>
+        <w:rPr>
+          <w:sz w:val="24"/>
+          <w:szCs w:val="24"/>
+        </w:rPr>
+      </w:pPr>
+    </w:p>
+    <w:p>
+      <w:pPr>
+        <w:ind w:firstLine="720"/>
+        <w:rPr>
+          <w:sz w:val="24"/>
+          <w:szCs w:val="24"/>
+        </w:rPr>
+      </w:pPr>
+    </w:p>
+    <w:p>
+      <w:pPr>
+        <w:ind w:firstLine="720"/>
+        <w:rPr>
+          <w:sz w:val="24"/>
+          <w:szCs w:val="24"/>
+        </w:rPr>
+      </w:pPr>
+      <w:r>
+        <w:rPr>
+          <w:sz w:val="24"/>
+          <w:szCs w:val="24"/>
+        </w:rPr>
+        <w:t>INSERT GRID SEARCH GRAPH</w:t>
+      </w:r>
+    </w:p>
+    <w:p>
+      <w:pPr>
+        <w:ind w:firstLine="720"/>
+        <w:rPr>
+          <w:sz w:val="24"/>
+          <w:szCs w:val="24"/>
+        </w:rPr>
+      </w:pPr>
+      <w:r>
+        <w:rPr>
+          <w:sz w:val="24"/>
+          <w:szCs w:val="24"/>
+        </w:rPr>
+        <w:t>[caption]</w:t>
+      </w:r>
+    </w:p>
+    <w:p>
+      <w:pPr>
+        <w:rPr>
+          <w:sz w:val="24"/>
+          <w:szCs w:val="24"/>
+        </w:rPr>
+      </w:pPr>
+      <w:r>
+        <w:rPr>
+          <w:sz w:val="24"/>
+          <w:szCs w:val="24"/>
+        </w:rPr>
+        <w:t>**Don’t use grid search as much, put some in procedures</w:t>
+      </w:r>
+    </w:p>
+    <w:p>
+      <w:pPr>
+        <w:rPr>
+          <w:sz w:val="24"/>
+          <w:szCs w:val="24"/>
+        </w:rPr>
+      </w:pPr>
+      <w:r>
+        <w:rPr>
+          <w:sz w:val="24"/>
+          <w:szCs w:val="24"/>
+        </w:rPr>
+        <w:t>*Explain ranges I used for grid searches</w:t>
+      </w:r>
+    </w:p>
+    <w:p>
+      <w:pPr>
+        <w:ind w:firstLine="720"/>
+        <w:rPr>
+          <w:sz w:val="24"/>
+          <w:szCs w:val="24"/>
+        </w:rPr>
+      </w:pPr>
+      <w:r>
+        <w:rPr>
+          <w:sz w:val="24"/>
+          <w:szCs w:val="24"/>
+        </w:rPr>
+        <w:t xml:space="preserve">From the grid search which was used on the program, the number of recommended </w:t>
+      </w:r>
+      <w:r>
+        <w:rPr>
+          <w:sz w:val="24"/>
+          <w:szCs w:val="24"/>
+        </w:rPr>
+        <w:t xml:space="preserve">hidden </w:t>
+      </w:r>
+      <w:r>
+        <w:rPr>
+          <w:sz w:val="24"/>
+          <w:szCs w:val="24"/>
+        </w:rPr>
+        <w:t xml:space="preserve">layers and nodes were shown </w:t>
+      </w:r>
+      <w:r>
+        <w:rPr>
+          <w:sz w:val="24"/>
+          <w:szCs w:val="24"/>
+        </w:rPr>
+        <w:t xml:space="preserve">through running multiple tests. The number of hidden layers recommended was 1 with 3 nodes within that layer. </w:t>
+      </w:r>
+    </w:p>
+    <w:p>
+      <w:pPr>
+        <w:rPr>
+          <w:sz w:val="24"/>
+          <w:szCs w:val="24"/>
+        </w:rPr>
+      </w:pPr>
+      <w:r>
+        <w:rPr>
+          <w:sz w:val="24"/>
+          <w:szCs w:val="24"/>
+        </w:rPr>
+        <w:t>*Wording</w:t>
+      </w:r>
+    </w:p>
+    <w:p>
+      <w:pPr>
+        <w:rPr>
+          <w:sz w:val="24"/>
+          <w:szCs w:val="24"/>
+        </w:rPr>
+      </w:pPr>
+      <w:r>
+        <w:rPr>
+          <w:sz w:val="24"/>
+          <w:szCs w:val="24"/>
+        </w:rPr>
+        <w:t>*Put some of this in procedures</w:t>
+      </w:r>
+    </w:p>
+    <w:p>
+      <w:pPr>
+        <w:rPr>
+          <w:sz w:val="24"/>
+          <w:szCs w:val="24"/>
+        </w:rPr>
+      </w:pPr>
+      <w:r>
+        <w:rPr>
+          <w:sz w:val="24"/>
+          <w:szCs w:val="24"/>
+        </w:rPr>
+        <w:t xml:space="preserve">              *Change this</w:t>
+      </w:r>
+    </w:p>
+    <w:p>
+      <w:pPr>
+        <w:rPr>
+          <w:sz w:val="24"/>
+          <w:szCs w:val="24"/>
+        </w:rPr>
+      </w:pPr>
+      <w:r>
+        <w:rPr>
+          <w:sz w:val="24"/>
+          <w:szCs w:val="24"/>
+        </w:rPr>
+        <w:t>**Table maybe</w:t>
+      </w:r>
+    </w:p>
+    <w:p>
+      <w:pPr>
+        <w:rPr>
+          <w:sz w:val="24"/>
+          <w:szCs w:val="24"/>
+        </w:rPr>
+      </w:pPr>
+      <w:r>
+        <w:rPr>
+          <w:sz w:val="24"/>
+          <w:szCs w:val="24"/>
+        </w:rPr>
+        <w:tab/>
+      </w:r>
+      <w:r>
+        <w:rPr>
+          <w:sz w:val="24"/>
+          <w:szCs w:val="24"/>
+        </w:rPr>
+        <w:t xml:space="preserve">Using a neural network, </w:t>
+      </w:r>
+      <w:proofErr w:type="gramStart"/>
+      <w:r>
+        <w:rPr>
+          <w:sz w:val="24"/>
+          <w:szCs w:val="24"/>
+          <w:highlight w:val="yellow"/>
+        </w:rPr>
+        <w:t>The</w:t>
+      </w:r>
+      <w:proofErr w:type="gramEnd"/>
+      <w:r>
+        <w:rPr>
+          <w:sz w:val="24"/>
+          <w:szCs w:val="24"/>
+          <w:highlight w:val="yellow"/>
+        </w:rPr>
+        <w:t xml:space="preserve"> best train and test score were then gained from cros</w:t>
+      </w:r>
+      <w:r>
+        <w:rPr>
+          <w:sz w:val="24"/>
+          <w:szCs w:val="24"/>
+          <w:highlight w:val="yellow"/>
+        </w:rPr>
+        <w:t>s validating the data.</w:t>
+      </w:r>
+      <w:r>
+        <w:rPr>
+          <w:sz w:val="24"/>
+          <w:szCs w:val="24"/>
+        </w:rPr>
+        <w:t xml:space="preserve"> The train score resulted in </w:t>
+      </w:r>
+      <w:proofErr w:type="gramStart"/>
+      <w:r>
+        <w:rPr>
+          <w:sz w:val="24"/>
+          <w:szCs w:val="24"/>
+        </w:rPr>
+        <w:t>a</w:t>
+      </w:r>
+      <w:proofErr w:type="gramEnd"/>
+      <w:r>
+        <w:rPr>
+          <w:sz w:val="24"/>
+          <w:szCs w:val="24"/>
+        </w:rPr>
+        <w:t xml:space="preserve"> 84% accuracy from training with 60% of the data, while the test score resulted in a 90% accuracy using the remaining 40% of the data.</w:t>
+      </w:r>
+    </w:p>
+    <w:p>
+      <w:pPr>
+        <w:rPr>
+          <w:sz w:val="24"/>
+          <w:szCs w:val="24"/>
+        </w:rPr>
+      </w:pPr>
+      <w:r>
+        <w:rPr>
+          <w:sz w:val="24"/>
+          <w:szCs w:val="24"/>
+        </w:rPr>
+        <w:t>*Lead to conclusion, don’t go all the way though.</w:t>
+      </w:r>
+    </w:p>
+    <w:p>
+      <w:pPr>
+        <w:rPr>
+          <w:sz w:val="24"/>
+          <w:szCs w:val="24"/>
+        </w:rPr>
+      </w:pPr>
     </w:p>
     <w:p>
       <w:pPr>

</xml_diff>